<commit_message>
feat(main, doc): add func templates for new algo
</commit_message>
<xml_diff>
--- a/Algorithm Description.docx
+++ b/Algorithm Description.docx
@@ -1472,6 +1472,42 @@
         </w:rPr>
         <w:lastRenderedPageBreak/>
         <w:t>Algo</w:t>
+      </w:r>
+      <w:r>
+        <w:rPr>
+          <w:b/>
+          <w:bCs/>
+          <w:sz w:val="22"/>
+          <w:szCs w:val="22"/>
+        </w:rPr>
+        <w:t>1</w:t>
+      </w:r>
+      <w:r>
+        <w:rPr>
+          <w:b/>
+          <w:bCs/>
+          <w:sz w:val="22"/>
+          <w:szCs w:val="22"/>
+        </w:rPr>
+        <w:t xml:space="preserve"> – </w:t>
+      </w:r>
+      <w:r>
+        <w:rPr>
+          <w:b/>
+          <w:bCs/>
+          <w:sz w:val="22"/>
+          <w:szCs w:val="22"/>
+        </w:rPr>
+        <w:t>Increasing</w:t>
+      </w:r>
+      <w:r>
+        <w:rPr>
+          <w:b/>
+          <w:bCs/>
+          <w:sz w:val="22"/>
+          <w:szCs w:val="22"/>
+        </w:rPr>
+        <w:t xml:space="preserve"> Detection</w:t>
       </w:r>
       <w:r>
         <w:rPr>
@@ -1807,7 +1843,6 @@
           <w:p>
             <w:pPr>
               <w:rPr>
-                <w:rFonts w:hint="eastAsia"/>
                 <w:sz w:val="22"/>
                 <w:szCs w:val="22"/>
               </w:rPr>
@@ -3517,6 +3552,293 @@
         <w:t>time: 0 |  humidity: 59  | temperature: 25  | pressure: 101763</w:t>
       </w:r>
     </w:p>
+    <w:p>
+      <w:pPr>
+        <w:rPr>
+          <w:sz w:val="22"/>
+          <w:szCs w:val="22"/>
+        </w:rPr>
+      </w:pPr>
+      <w:r>
+        <w:rPr>
+          <w:sz w:val="22"/>
+          <w:szCs w:val="22"/>
+        </w:rPr>
+        <w:br w:type="page"/>
+      </w:r>
+    </w:p>
+    <w:p>
+      <w:pPr>
+        <w:rPr>
+          <w:b/>
+          <w:bCs/>
+          <w:sz w:val="22"/>
+          <w:szCs w:val="22"/>
+        </w:rPr>
+      </w:pPr>
+      <w:r>
+        <w:rPr>
+          <w:b/>
+          <w:bCs/>
+          <w:sz w:val="22"/>
+          <w:szCs w:val="22"/>
+        </w:rPr>
+        <w:lastRenderedPageBreak/>
+        <w:t xml:space="preserve">Algo2 – Decreasing </w:t>
+      </w:r>
+      <w:r>
+        <w:rPr>
+          <w:b/>
+          <w:bCs/>
+          <w:sz w:val="22"/>
+          <w:szCs w:val="22"/>
+        </w:rPr>
+        <w:t xml:space="preserve">and No-Changing </w:t>
+      </w:r>
+      <w:r>
+        <w:rPr>
+          <w:b/>
+          <w:bCs/>
+          <w:sz w:val="22"/>
+          <w:szCs w:val="22"/>
+        </w:rPr>
+        <w:t>Detection:</w:t>
+      </w:r>
+    </w:p>
+    <w:p>
+      <w:pPr>
+        <w:rPr>
+          <w:sz w:val="22"/>
+          <w:szCs w:val="22"/>
+        </w:rPr>
+      </w:pPr>
+    </w:p>
+    <w:p>
+      <w:pPr>
+        <w:rPr>
+          <w:sz w:val="22"/>
+          <w:szCs w:val="22"/>
+        </w:rPr>
+      </w:pPr>
+      <w:r>
+        <w:rPr>
+          <w:sz w:val="22"/>
+          <w:szCs w:val="22"/>
+        </w:rPr>
+        <w:t xml:space="preserve">From Scenario 1 and Scenario 3, we found that when the person is not breathing. The humidity either remains the same as </w:t>
+      </w:r>
+      <w:r>
+        <w:rPr>
+          <w:sz w:val="22"/>
+          <w:szCs w:val="22"/>
+        </w:rPr>
+        <w:t xml:space="preserve">initial value </w:t>
+      </w:r>
+      <w:r>
+        <w:rPr>
+          <w:sz w:val="22"/>
+          <w:szCs w:val="22"/>
+        </w:rPr>
+        <w:t>or constantly decreases. That is, we can use this as a start condition of 10 seconds counting.</w:t>
+      </w:r>
+    </w:p>
+    <w:p>
+      <w:pPr>
+        <w:rPr>
+          <w:sz w:val="22"/>
+          <w:szCs w:val="22"/>
+        </w:rPr>
+      </w:pPr>
+    </w:p>
+    <w:p>
+      <w:pPr>
+        <w:pStyle w:val="ListParagraph"/>
+        <w:numPr>
+          <w:ilvl w:val="0"/>
+          <w:numId w:val="2"/>
+        </w:numPr>
+        <w:rPr>
+          <w:sz w:val="22"/>
+          <w:szCs w:val="22"/>
+        </w:rPr>
+      </w:pPr>
+      <w:r>
+        <w:rPr>
+          <w:sz w:val="22"/>
+          <w:szCs w:val="22"/>
+        </w:rPr>
+        <w:t xml:space="preserve">When power on, the system runs </w:t>
+      </w:r>
+      <w:r>
+        <w:rPr>
+          <w:b/>
+          <w:bCs/>
+          <w:sz w:val="22"/>
+          <w:szCs w:val="22"/>
+        </w:rPr>
+        <w:t>5 seconds</w:t>
+      </w:r>
+      <w:r>
+        <w:rPr>
+          <w:sz w:val="22"/>
+          <w:szCs w:val="22"/>
+        </w:rPr>
+        <w:t xml:space="preserve"> to sample the </w:t>
+      </w:r>
+      <w:r>
+        <w:rPr>
+          <w:b/>
+          <w:bCs/>
+          <w:sz w:val="22"/>
+          <w:szCs w:val="22"/>
+        </w:rPr>
+        <w:t>initial value</w:t>
+      </w:r>
+      <w:r>
+        <w:rPr>
+          <w:b/>
+          <w:bCs/>
+          <w:sz w:val="22"/>
+          <w:szCs w:val="22"/>
+        </w:rPr>
+        <w:t xml:space="preserve"> (IV)</w:t>
+      </w:r>
+      <w:r>
+        <w:rPr>
+          <w:sz w:val="22"/>
+          <w:szCs w:val="22"/>
+        </w:rPr>
+        <w:t xml:space="preserve"> and store the value in a variable.</w:t>
+      </w:r>
+    </w:p>
+    <w:p>
+      <w:pPr>
+        <w:pStyle w:val="ListParagraph"/>
+        <w:numPr>
+          <w:ilvl w:val="0"/>
+          <w:numId w:val="2"/>
+        </w:numPr>
+        <w:rPr>
+          <w:sz w:val="22"/>
+          <w:szCs w:val="22"/>
+        </w:rPr>
+      </w:pPr>
+      <w:r>
+        <w:rPr>
+          <w:sz w:val="22"/>
+          <w:szCs w:val="22"/>
+        </w:rPr>
+        <w:t xml:space="preserve">The humidity fluctuates in the range between </w:t>
+      </w:r>
+      <w:r>
+        <w:rPr>
+          <w:b/>
+          <w:bCs/>
+          <w:sz w:val="22"/>
+          <w:szCs w:val="22"/>
+        </w:rPr>
+        <w:t>IV-2</w:t>
+      </w:r>
+      <w:r>
+        <w:rPr>
+          <w:sz w:val="22"/>
+          <w:szCs w:val="22"/>
+        </w:rPr>
+        <w:t xml:space="preserve"> and </w:t>
+      </w:r>
+      <w:r>
+        <w:rPr>
+          <w:b/>
+          <w:bCs/>
+          <w:sz w:val="22"/>
+          <w:szCs w:val="22"/>
+        </w:rPr>
+        <w:t>IV+2</w:t>
+      </w:r>
+      <w:r>
+        <w:rPr>
+          <w:sz w:val="22"/>
+          <w:szCs w:val="22"/>
+        </w:rPr>
+        <w:t>. When the fluctuation is in the range, we consider this as no breathing, so the timer starts to count (or keeps counting).</w:t>
+      </w:r>
+    </w:p>
+    <w:p>
+      <w:pPr>
+        <w:pStyle w:val="ListParagraph"/>
+        <w:numPr>
+          <w:ilvl w:val="0"/>
+          <w:numId w:val="2"/>
+        </w:numPr>
+        <w:rPr>
+          <w:sz w:val="22"/>
+          <w:szCs w:val="22"/>
+        </w:rPr>
+      </w:pPr>
+      <w:r>
+        <w:rPr>
+          <w:sz w:val="22"/>
+          <w:szCs w:val="22"/>
+        </w:rPr>
+        <w:t>When the value falls out of the range, we stop and reset the timer.</w:t>
+      </w:r>
+    </w:p>
+    <w:p>
+      <w:pPr>
+        <w:pStyle w:val="ListParagraph"/>
+        <w:numPr>
+          <w:ilvl w:val="0"/>
+          <w:numId w:val="2"/>
+        </w:numPr>
+        <w:rPr>
+          <w:sz w:val="22"/>
+          <w:szCs w:val="22"/>
+        </w:rPr>
+      </w:pPr>
+      <w:r>
+        <w:rPr>
+          <w:sz w:val="22"/>
+          <w:szCs w:val="22"/>
+        </w:rPr>
+        <w:t xml:space="preserve">Another counting condition is </w:t>
+      </w:r>
+      <w:r>
+        <w:rPr>
+          <w:b/>
+          <w:bCs/>
+          <w:sz w:val="22"/>
+          <w:szCs w:val="22"/>
+        </w:rPr>
+        <w:t>when the value goes down</w:t>
+      </w:r>
+      <w:r>
+        <w:rPr>
+          <w:sz w:val="22"/>
+          <w:szCs w:val="22"/>
+        </w:rPr>
+        <w:t xml:space="preserve"> (or fluctuates between -1 and +1), the timer starts to count.</w:t>
+      </w:r>
+    </w:p>
+    <w:p>
+      <w:pPr>
+        <w:pStyle w:val="ListParagraph"/>
+        <w:numPr>
+          <w:ilvl w:val="0"/>
+          <w:numId w:val="2"/>
+        </w:numPr>
+        <w:rPr>
+          <w:sz w:val="22"/>
+          <w:szCs w:val="22"/>
+        </w:rPr>
+      </w:pPr>
+      <w:r>
+        <w:rPr>
+          <w:sz w:val="22"/>
+          <w:szCs w:val="22"/>
+        </w:rPr>
+        <w:t>Until the timer reaches 10 sec, it triggers an alert.</w:t>
+      </w:r>
+    </w:p>
     <w:sectPr>
       <w:pgSz w:w="12240" w:h="15840"/>
       <w:pgMar w:top="1440" w:right="1440" w:bottom="1440" w:left="1440" w:header="720" w:footer="720" w:gutter="0"/>
@@ -3618,8 +3940,100 @@
       </w:pPr>
     </w:lvl>
   </w:abstractNum>
+  <w:abstractNum w:abstractNumId="1" w15:restartNumberingAfterBreak="0">
+    <w:nsid w:val="777526C0"/>
+    <w:multiLevelType w:val="hybridMultilevel"/>
+    <w:tmpl w:val="8AB49EFE"/>
+    <w:lvl w:ilvl="0" w:tplc="04090011">
+      <w:start w:val="1"/>
+      <w:numFmt w:val="decimal"/>
+      <w:lvlText w:val="%1)"/>
+      <w:lvlJc w:val="left"/>
+      <w:pPr>
+        <w:ind w:left="720" w:hanging="360"/>
+      </w:pPr>
+      <w:rPr>
+        <w:rFonts w:hint="default"/>
+      </w:rPr>
+    </w:lvl>
+    <w:lvl w:ilvl="1" w:tplc="04090019" w:tentative="1">
+      <w:start w:val="1"/>
+      <w:numFmt w:val="lowerLetter"/>
+      <w:lvlText w:val="%2."/>
+      <w:lvlJc w:val="left"/>
+      <w:pPr>
+        <w:ind w:left="1440" w:hanging="360"/>
+      </w:pPr>
+    </w:lvl>
+    <w:lvl w:ilvl="2" w:tplc="0409001B" w:tentative="1">
+      <w:start w:val="1"/>
+      <w:numFmt w:val="lowerRoman"/>
+      <w:lvlText w:val="%3."/>
+      <w:lvlJc w:val="right"/>
+      <w:pPr>
+        <w:ind w:left="2160" w:hanging="180"/>
+      </w:pPr>
+    </w:lvl>
+    <w:lvl w:ilvl="3" w:tplc="0409000F" w:tentative="1">
+      <w:start w:val="1"/>
+      <w:numFmt w:val="decimal"/>
+      <w:lvlText w:val="%4."/>
+      <w:lvlJc w:val="left"/>
+      <w:pPr>
+        <w:ind w:left="2880" w:hanging="360"/>
+      </w:pPr>
+    </w:lvl>
+    <w:lvl w:ilvl="4" w:tplc="04090019" w:tentative="1">
+      <w:start w:val="1"/>
+      <w:numFmt w:val="lowerLetter"/>
+      <w:lvlText w:val="%5."/>
+      <w:lvlJc w:val="left"/>
+      <w:pPr>
+        <w:ind w:left="3600" w:hanging="360"/>
+      </w:pPr>
+    </w:lvl>
+    <w:lvl w:ilvl="5" w:tplc="0409001B" w:tentative="1">
+      <w:start w:val="1"/>
+      <w:numFmt w:val="lowerRoman"/>
+      <w:lvlText w:val="%6."/>
+      <w:lvlJc w:val="right"/>
+      <w:pPr>
+        <w:ind w:left="4320" w:hanging="180"/>
+      </w:pPr>
+    </w:lvl>
+    <w:lvl w:ilvl="6" w:tplc="0409000F" w:tentative="1">
+      <w:start w:val="1"/>
+      <w:numFmt w:val="decimal"/>
+      <w:lvlText w:val="%7."/>
+      <w:lvlJc w:val="left"/>
+      <w:pPr>
+        <w:ind w:left="5040" w:hanging="360"/>
+      </w:pPr>
+    </w:lvl>
+    <w:lvl w:ilvl="7" w:tplc="04090019" w:tentative="1">
+      <w:start w:val="1"/>
+      <w:numFmt w:val="lowerLetter"/>
+      <w:lvlText w:val="%8."/>
+      <w:lvlJc w:val="left"/>
+      <w:pPr>
+        <w:ind w:left="5760" w:hanging="360"/>
+      </w:pPr>
+    </w:lvl>
+    <w:lvl w:ilvl="8" w:tplc="0409001B" w:tentative="1">
+      <w:start w:val="1"/>
+      <w:numFmt w:val="lowerRoman"/>
+      <w:lvlText w:val="%9."/>
+      <w:lvlJc w:val="right"/>
+      <w:pPr>
+        <w:ind w:left="6480" w:hanging="180"/>
+      </w:pPr>
+    </w:lvl>
+  </w:abstractNum>
   <w:num w:numId="1">
     <w:abstractNumId w:val="0"/>
+  </w:num>
+  <w:num w:numId="2">
+    <w:abstractNumId w:val="1"/>
   </w:num>
 </w:numbering>
 </file>

</xml_diff>